<commit_message>
fix: fix page overflow error in hwp file
</commit_message>
<xml_diff>
--- a/backend/picture_muvie/templates/title.docx
+++ b/backend/picture_muvie/templates/title.docx
@@ -7,66 +7,6 @@
         <w:jc w:val="center"/>
         <w:rPr>
           <w:rFonts w:ascii="맑은 고딕" w:eastAsia="맑은 고딕" w:hAnsi="맑은 고딕" w:cs="Baloo Bhaijaan"/>
-          <w:b/>
-          <w:bCs/>
-          <w:szCs w:val="20"/>
-          <w:lang w:eastAsia="ko-KR"/>
-        </w:rPr>
-      </w:pPr>
-    </w:p>
-    <w:p>
-      <w:pPr>
-        <w:jc w:val="center"/>
-        <w:rPr>
-          <w:rFonts w:ascii="맑은 고딕" w:eastAsia="맑은 고딕" w:hAnsi="맑은 고딕" w:cs="Baloo Bhaijaan"/>
-          <w:b/>
-          <w:bCs/>
-          <w:szCs w:val="20"/>
-          <w:lang w:eastAsia="ko-KR"/>
-        </w:rPr>
-      </w:pPr>
-    </w:p>
-    <w:p>
-      <w:pPr>
-        <w:jc w:val="center"/>
-        <w:rPr>
-          <w:rFonts w:ascii="맑은 고딕" w:eastAsia="맑은 고딕" w:hAnsi="맑은 고딕" w:cs="Baloo Bhaijaan"/>
-          <w:b/>
-          <w:bCs/>
-          <w:szCs w:val="20"/>
-          <w:lang w:eastAsia="ko-KR"/>
-        </w:rPr>
-      </w:pPr>
-    </w:p>
-    <w:p>
-      <w:pPr>
-        <w:jc w:val="center"/>
-        <w:rPr>
-          <w:rFonts w:ascii="맑은 고딕" w:eastAsia="맑은 고딕" w:hAnsi="맑은 고딕" w:cs="Baloo Bhaijaan"/>
-          <w:b/>
-          <w:bCs/>
-          <w:szCs w:val="20"/>
-          <w:lang w:eastAsia="ko-KR"/>
-        </w:rPr>
-      </w:pPr>
-    </w:p>
-    <w:p>
-      <w:pPr>
-        <w:jc w:val="center"/>
-        <w:rPr>
-          <w:rFonts w:ascii="맑은 고딕" w:eastAsia="맑은 고딕" w:hAnsi="맑은 고딕" w:cs="Baloo Bhaijaan" w:hint="eastAsia"/>
-          <w:b/>
-          <w:bCs/>
-          <w:szCs w:val="20"/>
-          <w:lang w:eastAsia="ko-KR"/>
-        </w:rPr>
-      </w:pPr>
-    </w:p>
-    <w:p>
-      <w:pPr>
-        <w:jc w:val="center"/>
-        <w:rPr>
-          <w:rFonts w:ascii="맑은 고딕" w:eastAsia="맑은 고딕" w:hAnsi="맑은 고딕" w:cs="Baloo Bhaijaan" w:hint="eastAsia"/>
           <w:b/>
           <w:bCs/>
           <w:szCs w:val="20"/>

</xml_diff>